<commit_message>
Add one more achievement.
</commit_message>
<xml_diff>
--- a/CV_Bychko_2025.docx
+++ b/CV_Bychko_2025.docx
@@ -290,206 +290,146 @@
         <w:t>clients</w:t>
       </w:r>
       <w:r>
-        <w:t xml:space="preserve"> (desktop, </w:t>
-      </w:r>
-      <w:proofErr w:type="spellStart"/>
-      <w:r>
-        <w:t>WebForms</w:t>
-      </w:r>
-      <w:proofErr w:type="spellEnd"/>
+        <w:t xml:space="preserve"> (desktop, WebForms, </w:t>
+      </w:r>
+      <w:r>
+        <w:t>MVC</w:t>
+      </w:r>
+      <w:r>
+        <w:t>)</w:t>
+      </w:r>
       <w:r>
         <w:t xml:space="preserve">, </w:t>
       </w:r>
       <w:r>
-        <w:t>MVC</w:t>
+        <w:t>architectures, patterns and approaches</w:t>
+      </w:r>
+      <w:r>
+        <w:t xml:space="preserve"> (monolithic and microservices)</w:t>
+      </w:r>
+      <w:r>
+        <w:t>, cloud</w:t>
+      </w:r>
+      <w:r>
+        <w:t xml:space="preserve"> platforms</w:t>
+      </w:r>
+      <w:r>
+        <w:t xml:space="preserve"> (</w:t>
+      </w:r>
+      <w:r>
+        <w:t>Azure</w:t>
+      </w:r>
+      <w:r>
+        <w:t xml:space="preserve"> and</w:t>
+      </w:r>
+      <w:r>
+        <w:t xml:space="preserve"> AWS</w:t>
+      </w:r>
+      <w:r>
+        <w:t>), VCS (Perforce, TFS, SVN, GIT) and CI/CD systems (</w:t>
+      </w:r>
+      <w:r>
+        <w:t xml:space="preserve">NANT, </w:t>
+      </w:r>
+      <w:r>
+        <w:t>CC.NET</w:t>
+      </w:r>
+      <w:r>
+        <w:t>,</w:t>
+      </w:r>
+      <w:r>
+        <w:t xml:space="preserve"> Jenkins</w:t>
+      </w:r>
+      <w:r>
+        <w:t xml:space="preserve"> and Azure DevOps</w:t>
       </w:r>
       <w:r>
         <w:t>)</w:t>
       </w:r>
       <w:r>
+        <w:t>, queue messaging systems (MSMQ, Rabbit</w:t>
+      </w:r>
+      <w:r>
+        <w:t>MQ</w:t>
+      </w:r>
+      <w:r>
+        <w:t>, Kafka)</w:t>
+      </w:r>
+      <w:r>
+        <w:t>, file formats (</w:t>
+      </w:r>
+      <w:r>
+        <w:t>XML, JSON, ZIP, XLS, XLSX, INI, CSV</w:t>
+      </w:r>
+      <w:r>
+        <w:t>), g</w:t>
+      </w:r>
+      <w:r>
+        <w:t>raphics</w:t>
+      </w:r>
+      <w:r>
+        <w:t xml:space="preserve"> (</w:t>
+      </w:r>
+      <w:r>
+        <w:t>WinAPI GDI, GDI</w:t>
+      </w:r>
+      <w:r>
+        <w:t>+</w:t>
+      </w:r>
+      <w:r>
+        <w:t>, OpenGL</w:t>
+      </w:r>
+      <w:r>
+        <w:t>)</w:t>
+      </w:r>
+      <w:r>
+        <w:t>.</w:t>
+      </w:r>
+      <w:r>
+        <w:t xml:space="preserve"> </w:t>
+      </w:r>
+      <w:r>
+        <w:t>I also</w:t>
+      </w:r>
+      <w:r>
+        <w:t xml:space="preserve"> had </w:t>
+      </w:r>
+      <w:r>
+        <w:t xml:space="preserve">hands-on </w:t>
+      </w:r>
+      <w:r>
+        <w:t>experience with</w:t>
+      </w:r>
+      <w:r>
+        <w:t xml:space="preserve">: </w:t>
+      </w:r>
+      <w:r>
+        <w:t>Assembler, Delphi</w:t>
+      </w:r>
+      <w:r>
         <w:t xml:space="preserve">, </w:t>
       </w:r>
       <w:r>
-        <w:t>architectures, patterns and approaches</w:t>
-      </w:r>
-      <w:r>
-        <w:t xml:space="preserve"> (monolithic and microservices)</w:t>
-      </w:r>
-      <w:r>
-        <w:t>, cloud</w:t>
-      </w:r>
-      <w:r>
-        <w:t xml:space="preserve"> platforms</w:t>
-      </w:r>
-      <w:r>
-        <w:t xml:space="preserve"> (</w:t>
-      </w:r>
-      <w:r>
-        <w:t>Azure</w:t>
+        <w:t>LISP, VHDL</w:t>
+      </w:r>
+      <w:r>
+        <w:t xml:space="preserve">, </w:t>
+      </w:r>
+      <w:r>
+        <w:t>MS Interops</w:t>
       </w:r>
       <w:r>
         <w:t xml:space="preserve"> and</w:t>
       </w:r>
       <w:r>
-        <w:t xml:space="preserve"> AWS</w:t>
-      </w:r>
-      <w:r>
-        <w:t>), VCS (Perforce, TFS, SVN, GIT) and CI/CD systems (</w:t>
-      </w:r>
-      <w:r>
-        <w:t xml:space="preserve">NANT, </w:t>
-      </w:r>
-      <w:r>
-        <w:t>CC.NET</w:t>
-      </w:r>
-      <w:r>
-        <w:t>,</w:t>
-      </w:r>
-      <w:r>
-        <w:t xml:space="preserve"> Jenkins</w:t>
-      </w:r>
-      <w:r>
-        <w:t xml:space="preserve"> and Azure DevOps</w:t>
-      </w:r>
-      <w:r>
-        <w:t>)</w:t>
-      </w:r>
-      <w:r>
-        <w:t>, queue messaging systems (MSMQ, Rabbit</w:t>
-      </w:r>
-      <w:r>
-        <w:t>MQ</w:t>
-      </w:r>
-      <w:r>
-        <w:t>, Kafka)</w:t>
-      </w:r>
-      <w:r>
-        <w:t>, file formats (</w:t>
-      </w:r>
-      <w:r>
-        <w:t>XML, JSON, ZIP, XLS, XLSX, INI, CSV</w:t>
-      </w:r>
-      <w:r>
-        <w:t>), g</w:t>
-      </w:r>
-      <w:r>
-        <w:t>raphics</w:t>
-      </w:r>
-      <w:r>
-        <w:t xml:space="preserve"> (</w:t>
-      </w:r>
-      <w:proofErr w:type="spellStart"/>
-      <w:r>
-        <w:t>WinAPI</w:t>
-      </w:r>
-      <w:proofErr w:type="spellEnd"/>
-      <w:r>
-        <w:t xml:space="preserve"> GDI, GDI</w:t>
-      </w:r>
-      <w:r>
-        <w:t>+</w:t>
-      </w:r>
-      <w:r>
-        <w:t>, OpenGL</w:t>
-      </w:r>
-      <w:r>
-        <w:t>)</w:t>
-      </w:r>
-      <w:r>
-        <w:t>.</w:t>
-      </w:r>
-      <w:r>
-        <w:t xml:space="preserve"> </w:t>
-      </w:r>
-      <w:r>
-        <w:t>I also</w:t>
-      </w:r>
-      <w:r>
-        <w:t xml:space="preserve"> had </w:t>
-      </w:r>
-      <w:r>
-        <w:t xml:space="preserve">hands-on </w:t>
-      </w:r>
-      <w:r>
-        <w:t>experience with</w:t>
-      </w:r>
-      <w:r>
-        <w:t xml:space="preserve">: </w:t>
-      </w:r>
-      <w:r>
-        <w:t>Assembler, Delphi</w:t>
+        <w:t xml:space="preserve"> OpenXML</w:t>
       </w:r>
       <w:r>
         <w:t xml:space="preserve">, </w:t>
       </w:r>
       <w:r>
-        <w:t>LISP, VHDL</w:t>
-      </w:r>
-      <w:r>
-        <w:t xml:space="preserve">, </w:t>
-      </w:r>
-      <w:r>
-        <w:t xml:space="preserve">MS </w:t>
-      </w:r>
-      <w:proofErr w:type="spellStart"/>
-      <w:r>
-        <w:t>Interops</w:t>
-      </w:r>
-      <w:proofErr w:type="spellEnd"/>
-      <w:r>
-        <w:t xml:space="preserve"> and</w:t>
-      </w:r>
-      <w:r>
-        <w:t xml:space="preserve"> </w:t>
-      </w:r>
-      <w:proofErr w:type="spellStart"/>
-      <w:r>
-        <w:t>OpenXML</w:t>
-      </w:r>
-      <w:proofErr w:type="spellEnd"/>
-      <w:r>
-        <w:t xml:space="preserve">, </w:t>
-      </w:r>
-      <w:r>
-        <w:t xml:space="preserve">log4net, </w:t>
-      </w:r>
-      <w:proofErr w:type="spellStart"/>
-      <w:r>
-        <w:t>RegEx</w:t>
-      </w:r>
-      <w:proofErr w:type="spellEnd"/>
-      <w:r>
-        <w:t xml:space="preserve">, CUDA, </w:t>
-      </w:r>
-      <w:proofErr w:type="spellStart"/>
-      <w:r>
-        <w:t>Map+Reduce</w:t>
-      </w:r>
-      <w:proofErr w:type="spellEnd"/>
-      <w:r>
-        <w:t xml:space="preserve"> (</w:t>
-      </w:r>
-      <w:proofErr w:type="spellStart"/>
-      <w:r>
-        <w:t>BigData</w:t>
-      </w:r>
-      <w:proofErr w:type="spellEnd"/>
-      <w:r>
-        <w:t xml:space="preserve">), </w:t>
-      </w:r>
-      <w:proofErr w:type="spellStart"/>
-      <w:r>
-        <w:t>MiniSAT</w:t>
-      </w:r>
-      <w:proofErr w:type="spellEnd"/>
-      <w:r>
-        <w:t xml:space="preserve">, </w:t>
-      </w:r>
-      <w:proofErr w:type="spellStart"/>
-      <w:r>
-        <w:t>Solr</w:t>
-      </w:r>
-      <w:proofErr w:type="spellEnd"/>
+        <w:t>log4net, RegEx, CUDA, Map+Reduce (BigData), MiniSAT, Solr</w:t>
+      </w:r>
       <w:r>
         <w:t>.</w:t>
       </w:r>
@@ -503,13 +443,8 @@
         <w:t>Unit tests</w:t>
       </w:r>
       <w:r>
-        <w:t xml:space="preserve">: </w:t>
-      </w:r>
-      <w:proofErr w:type="spellStart"/>
-      <w:r>
-        <w:t>NUnit</w:t>
-      </w:r>
-      <w:proofErr w:type="spellEnd"/>
+        <w:t>: NUnit</w:t>
+      </w:r>
       <w:r>
         <w:t>, TDD.</w:t>
       </w:r>
@@ -535,15 +470,7 @@
         <w:t>gile</w:t>
       </w:r>
       <w:r>
-        <w:t>/</w:t>
-      </w:r>
-      <w:proofErr w:type="spellStart"/>
-      <w:r>
-        <w:t>SAFe</w:t>
-      </w:r>
-      <w:proofErr w:type="spellEnd"/>
-      <w:r>
-        <w:t>)</w:t>
+        <w:t>/SAFe)</w:t>
       </w:r>
       <w:r>
         <w:t>, mentoring teammates and conducting technical interviews</w:t>
@@ -593,14 +520,12 @@
       <w:pPr>
         <w:spacing w:after="0" w:line="240" w:lineRule="auto"/>
       </w:pPr>
-      <w:proofErr w:type="gramStart"/>
       <w:r>
         <w:t>Master's D</w:t>
       </w:r>
       <w:r>
         <w:t>egree in Computer Science</w:t>
       </w:r>
-      <w:proofErr w:type="gramEnd"/>
       <w:r>
         <w:br/>
         <w:t>[</w:t>
@@ -610,16 +535,8 @@
           <w:rPr>
             <w:rStyle w:val="Hyperlink"/>
           </w:rPr>
-          <w:t xml:space="preserve">Belarussian State University of Informatics and </w:t>
+          <w:t>Belarussian State University of Informatics and Radioelectronics</w:t>
         </w:r>
-        <w:proofErr w:type="spellStart"/>
-        <w:r>
-          <w:rPr>
-            <w:rStyle w:val="Hyperlink"/>
-          </w:rPr>
-          <w:t>Radioelectronics</w:t>
-        </w:r>
-        <w:proofErr w:type="spellEnd"/>
       </w:hyperlink>
       <w:r>
         <w:t>, Belarus</w:t>
@@ -735,13 +652,8 @@
         </w:rPr>
         <w:t xml:space="preserve">: </w:t>
       </w:r>
-      <w:proofErr w:type="spellStart"/>
-      <w:r>
-        <w:t>AabSemantics</w:t>
-      </w:r>
-      <w:proofErr w:type="spellEnd"/>
-      <w:r>
-        <w:t xml:space="preserve"> </w:t>
+      <w:r>
+        <w:t xml:space="preserve">AabSemantics </w:t>
       </w:r>
       <w:r>
         <w:t>–</w:t>
@@ -869,17 +781,8 @@
           <w:b/>
           <w:bCs/>
         </w:rPr>
-        <w:t xml:space="preserve">at Aras </w:t>
-      </w:r>
-      <w:proofErr w:type="spellStart"/>
-      <w:r>
-        <w:rPr>
-          <w:b/>
-          <w:bCs/>
-        </w:rPr>
-        <w:t>corp</w:t>
-      </w:r>
-      <w:proofErr w:type="spellEnd"/>
+        <w:t>at Aras corp</w:t>
+      </w:r>
       <w:r>
         <w:br/>
       </w:r>
@@ -936,15 +839,7 @@
         <w:spacing w:after="0" w:line="240" w:lineRule="auto"/>
       </w:pPr>
       <w:r>
-        <w:t xml:space="preserve">Implemented all this stuff in C# code, refactored and </w:t>
-      </w:r>
-      <w:proofErr w:type="spellStart"/>
-      <w:r>
-        <w:t>bugfixed</w:t>
-      </w:r>
-      <w:proofErr w:type="spellEnd"/>
-      <w:r>
-        <w:t>.</w:t>
+        <w:t>Implemented all this stuff in C# code, refactored and bugfixed.</w:t>
       </w:r>
     </w:p>
     <w:p>
@@ -995,23 +890,7 @@
         <w:t>rd</w:t>
       </w:r>
       <w:r>
-        <w:t xml:space="preserve"> party components (</w:t>
-      </w:r>
-      <w:proofErr w:type="spellStart"/>
-      <w:r>
-        <w:t>FullText</w:t>
-      </w:r>
-      <w:proofErr w:type="spellEnd"/>
-      <w:r>
-        <w:t xml:space="preserve">, AI, </w:t>
-      </w:r>
-      <w:proofErr w:type="spellStart"/>
-      <w:r>
-        <w:t>etc</w:t>
-      </w:r>
-      <w:proofErr w:type="spellEnd"/>
-      <w:r>
-        <w:t xml:space="preserve">), Jenkins </w:t>
+        <w:t xml:space="preserve"> party components (FullText, AI, etc), Jenkins </w:t>
       </w:r>
       <w:r>
         <w:t>and Azure DevOps</w:t>
@@ -1053,15 +932,7 @@
         <w:t>months</w:t>
       </w:r>
       <w:r>
-        <w:t xml:space="preserve"> (7 planned) despite work scope </w:t>
-      </w:r>
-      <w:proofErr w:type="gramStart"/>
-      <w:r>
-        <w:t>had</w:t>
-      </w:r>
-      <w:proofErr w:type="gramEnd"/>
-      <w:r>
-        <w:t xml:space="preserve"> been suddenly doubled two weeks before planned release.</w:t>
+        <w:t xml:space="preserve"> (7 planned) despite work scope had been suddenly doubled two weeks before planned release.</w:t>
       </w:r>
     </w:p>
     <w:p>
@@ -1085,15 +956,7 @@
         <w:spacing w:after="0" w:line="240" w:lineRule="auto"/>
       </w:pPr>
       <w:r>
-        <w:t xml:space="preserve">Developed customizable inner Workflow engine, based on Aras Innovator, and </w:t>
-      </w:r>
-      <w:proofErr w:type="spellStart"/>
-      <w:r>
-        <w:t>WorkflowCore</w:t>
-      </w:r>
-      <w:proofErr w:type="spellEnd"/>
-      <w:r>
-        <w:t xml:space="preserve"> package.</w:t>
+        <w:t>Developed customizable inner Workflow engine, based on Aras Innovator, and WorkflowCore package.</w:t>
       </w:r>
     </w:p>
     <w:p>
@@ -1128,6 +991,18 @@
     </w:p>
     <w:p>
       <w:pPr>
+        <w:numPr>
+          <w:ilvl w:val="0"/>
+          <w:numId w:val="2"/>
+        </w:numPr>
+        <w:spacing w:after="0" w:line="240" w:lineRule="auto"/>
+      </w:pPr>
+      <w:r>
+        <w:t>Accelerated x5 method which migrates data of extended data submodule.</w:t>
+      </w:r>
+    </w:p>
+    <w:p>
+      <w:pPr>
         <w:rPr>
           <w:b/>
           <w:bCs/>
@@ -1185,13 +1060,8 @@
         </w:numPr>
         <w:spacing w:after="0" w:line="240" w:lineRule="auto"/>
       </w:pPr>
-      <w:proofErr w:type="spellStart"/>
-      <w:r>
-        <w:t>Bugfixed</w:t>
-      </w:r>
-      <w:proofErr w:type="spellEnd"/>
-      <w:r>
-        <w:t xml:space="preserve"> C# and VB.NET multi-threading code with remote calls.</w:t>
+      <w:r>
+        <w:t>Bugfixed C# and VB.NET multi-threading code with remote calls.</w:t>
       </w:r>
     </w:p>
     <w:p>
@@ -1315,16 +1185,11 @@
         </w:numPr>
         <w:spacing w:after="0" w:line="240" w:lineRule="auto"/>
       </w:pPr>
-      <w:proofErr w:type="spellStart"/>
       <w:r>
         <w:t>i</w:t>
       </w:r>
       <w:r>
-        <w:t>TechArt</w:t>
-      </w:r>
-      <w:proofErr w:type="spellEnd"/>
-      <w:r>
-        <w:t xml:space="preserve"> Group LT</w:t>
+        <w:t>TechArt Group LT</w:t>
       </w:r>
     </w:p>
     <w:p>
@@ -1347,13 +1212,8 @@
         </w:numPr>
         <w:spacing w:after="0" w:line="240" w:lineRule="auto"/>
       </w:pPr>
-      <w:proofErr w:type="spellStart"/>
-      <w:r>
-        <w:t>Visutech</w:t>
-      </w:r>
-      <w:proofErr w:type="spellEnd"/>
-      <w:r>
-        <w:t xml:space="preserve"> Systems</w:t>
+      <w:r>
+        <w:t>Visutech Systems</w:t>
       </w:r>
     </w:p>
     <w:p>
@@ -1400,13 +1260,8 @@
         </w:numPr>
         <w:spacing w:after="0" w:line="240" w:lineRule="auto"/>
       </w:pPr>
-      <w:proofErr w:type="spellStart"/>
-      <w:r>
-        <w:t>Belhard</w:t>
-      </w:r>
-      <w:proofErr w:type="spellEnd"/>
-      <w:r>
-        <w:t xml:space="preserve"> Group</w:t>
+      <w:r>
+        <w:t>Belhard Group</w:t>
       </w:r>
     </w:p>
     <w:p>

</xml_diff>